<commit_message>
SO MUCH PROGRESSSS LETS GOOOO
</commit_message>
<xml_diff>
--- a/Docs/Book/Texts/מבוא וייזום.docx
+++ b/Docs/Book/Texts/מבוא וייזום.docx
@@ -82,27 +82,37 @@
           <w:rtl/>
           <w:lang w:val="en"/>
         </w:rPr>
-        <w:t xml:space="preserve">המערכת המוצעת הינה מערכת שידור וידאו בזמן אמת, הכוללת מספר מצלמות המחוברות </w:t>
-      </w:r>
-      <w:r>
-        <w:rPr>
-          <w:rFonts w:asciiTheme="minorBidi" w:hAnsiTheme="minorBidi"/>
+        <w:t xml:space="preserve">המערכת המוצעת הינה מערכת שידור וידאו בזמן אמת, הכוללת </w:t>
+      </w:r>
+      <w:r>
+        <w:rPr>
+          <w:rFonts w:asciiTheme="minorBidi" w:hAnsiTheme="minorBidi" w:hint="cs"/>
           <w:sz w:val="20"/>
           <w:szCs w:val="20"/>
           <w:rtl/>
           <w:lang w:val="en"/>
         </w:rPr>
+        <w:t xml:space="preserve">מצלמה </w:t>
+      </w:r>
+      <w:r>
+        <w:rPr>
+          <w:rFonts w:asciiTheme="minorBidi" w:hAnsiTheme="minorBidi"/>
+          <w:sz w:val="20"/>
+          <w:szCs w:val="20"/>
+          <w:rtl/>
+          <w:lang w:val="en"/>
+        </w:rPr>
         <w:t xml:space="preserve">אלחוטית </w:t>
       </w:r>
       <w:r>
         <w:rPr>
-          <w:rFonts w:asciiTheme="minorBidi" w:hAnsiTheme="minorBidi"/>
+          <w:rFonts w:asciiTheme="minorBidi" w:hAnsiTheme="minorBidi" w:hint="cs"/>
           <w:sz w:val="20"/>
           <w:szCs w:val="20"/>
           <w:rtl/>
           <w:lang w:val="en"/>
         </w:rPr>
-        <w:t>למסך מרכזי, עם פונקציונליות מתקדמת של הוספת כתוביות לדיאלוג המתועד. המסך המרכזי יציג את כל המצלמות</w:t>
+        <w:t xml:space="preserve">המחוברת </w:t>
       </w:r>
       <w:r>
         <w:rPr>
@@ -112,17 +122,67 @@
           <w:rtl/>
           <w:lang w:val="en"/>
         </w:rPr>
-        <w:t xml:space="preserve"> באותו הזמן</w:t>
-      </w:r>
-      <w:r>
-        <w:rPr>
-          <w:rFonts w:asciiTheme="minorBidi" w:hAnsiTheme="minorBidi"/>
+        <w:t xml:space="preserve">למסך </w:t>
+      </w:r>
+      <w:r>
+        <w:rPr>
+          <w:rFonts w:asciiTheme="minorBidi" w:hAnsiTheme="minorBidi" w:hint="cs"/>
           <w:sz w:val="20"/>
           <w:szCs w:val="20"/>
           <w:rtl/>
           <w:lang w:val="en"/>
         </w:rPr>
-        <w:t>, יחד עם תמלול מדויק של השיחות המתנהלות.</w:t>
+        <w:t>אינטרנטי</w:t>
+      </w:r>
+      <w:r>
+        <w:rPr>
+          <w:rFonts w:asciiTheme="minorBidi" w:hAnsiTheme="minorBidi"/>
+          <w:sz w:val="20"/>
+          <w:szCs w:val="20"/>
+          <w:rtl/>
+          <w:lang w:val="en"/>
+        </w:rPr>
+        <w:t xml:space="preserve">, עם פונקציונליות מתקדמת של הוספת כתוביות לדיאלוג המתועד. המסך המרכזי יציג את </w:t>
+      </w:r>
+      <w:r>
+        <w:rPr>
+          <w:rFonts w:asciiTheme="minorBidi" w:hAnsiTheme="minorBidi" w:hint="cs"/>
+          <w:sz w:val="20"/>
+          <w:szCs w:val="20"/>
+          <w:rtl/>
+          <w:lang w:val="en"/>
+        </w:rPr>
+        <w:t>המצלמה</w:t>
+      </w:r>
+      <w:r>
+        <w:rPr>
+          <w:rFonts w:asciiTheme="minorBidi" w:hAnsiTheme="minorBidi"/>
+          <w:sz w:val="20"/>
+          <w:szCs w:val="20"/>
+          <w:rtl/>
+          <w:lang w:val="en"/>
+        </w:rPr>
+        <w:t xml:space="preserve">, יחד עם תמלול מדויק של </w:t>
+      </w:r>
+      <w:r>
+        <w:rPr>
+          <w:rFonts w:asciiTheme="minorBidi" w:hAnsiTheme="minorBidi" w:hint="cs"/>
+          <w:sz w:val="20"/>
+          <w:szCs w:val="20"/>
+          <w:rtl/>
+          <w:lang w:val="en"/>
+        </w:rPr>
+        <w:t>המדובר</w:t>
+      </w:r>
+      <w:r>
+        <w:rPr>
+          <w:rFonts w:asciiTheme="minorBidi" w:hAnsiTheme="minorBidi"/>
+          <w:sz w:val="20"/>
+          <w:szCs w:val="20"/>
+          <w:rtl/>
+          <w:lang w:val="en"/>
+        </w:rPr>
+        <w:t>.</w:t>
       </w:r>
       <w:r>
         <w:rPr>
@@ -3027,29 +3087,8 @@
           <w:sz w:val="20"/>
           <w:szCs w:val="20"/>
           <w:u w:val="single"/>
-          <w:rtl/>
-        </w:rPr>
-      </w:pPr>
-      <w:r>
-        <w:rPr>
-          <w:rFonts w:asciiTheme="minorBidi" w:hAnsiTheme="minorBidi" w:hint="cs"/>
-          <w:sz w:val="20"/>
-          <w:szCs w:val="20"/>
-          <w:u w:val="single"/>
-          <w:rtl/>
-        </w:rPr>
-        <w:t>סקירת טכנולוגיות הפרויקט</w:t>
-      </w:r>
-      <w:r>
-        <w:rPr>
-          <w:rFonts w:asciiTheme="minorBidi" w:hAnsiTheme="minorBidi" w:hint="cs"/>
-          <w:sz w:val="20"/>
-          <w:szCs w:val="20"/>
-          <w:u w:val="single"/>
-          <w:rtl/>
-        </w:rPr>
-        <w:t>:</w:t>
-      </w:r>
+        </w:rPr>
+      </w:pPr>
     </w:p>
     <w:p>
       <w:pPr>
@@ -3059,16 +3098,61 @@
           <w:rFonts w:asciiTheme="minorBidi" w:hAnsiTheme="minorBidi"/>
           <w:sz w:val="20"/>
           <w:szCs w:val="20"/>
-        </w:rPr>
-      </w:pPr>
-      <w:r>
-        <w:rPr>
-          <w:rFonts w:asciiTheme="minorBidi" w:hAnsiTheme="minorBidi"/>
-          <w:sz w:val="20"/>
-          <w:szCs w:val="20"/>
+          <w:u w:val="single"/>
+        </w:rPr>
+      </w:pPr>
+    </w:p>
+    <w:p>
+      <w:pPr>
+        <w:bidi/>
+        <w:spacing w:line="276" w:lineRule="auto"/>
+        <w:rPr>
+          <w:rFonts w:asciiTheme="minorBidi" w:hAnsiTheme="minorBidi"/>
+          <w:sz w:val="20"/>
+          <w:szCs w:val="20"/>
+          <w:u w:val="single"/>
+          <w:rtl/>
+        </w:rPr>
+      </w:pPr>
+      <w:r>
+        <w:rPr>
+          <w:rFonts w:asciiTheme="minorBidi" w:hAnsiTheme="minorBidi" w:hint="cs"/>
+          <w:sz w:val="20"/>
+          <w:szCs w:val="20"/>
+          <w:u w:val="single"/>
           <w:rtl/>
         </w:rPr>
         <w:lastRenderedPageBreak/>
+        <w:t>סקירת טכנולוגיות הפרויקט</w:t>
+      </w:r>
+      <w:r>
+        <w:rPr>
+          <w:rFonts w:asciiTheme="minorBidi" w:hAnsiTheme="minorBidi" w:hint="cs"/>
+          <w:sz w:val="20"/>
+          <w:szCs w:val="20"/>
+          <w:u w:val="single"/>
+          <w:rtl/>
+        </w:rPr>
+        <w:t>:</w:t>
+      </w:r>
+    </w:p>
+    <w:p>
+      <w:pPr>
+        <w:bidi/>
+        <w:spacing w:line="276" w:lineRule="auto"/>
+        <w:rPr>
+          <w:rFonts w:asciiTheme="minorBidi" w:hAnsiTheme="minorBidi"/>
+          <w:sz w:val="20"/>
+          <w:szCs w:val="20"/>
+        </w:rPr>
+      </w:pPr>
+      <w:r>
+        <w:rPr>
+          <w:rFonts w:asciiTheme="minorBidi" w:hAnsiTheme="minorBidi"/>
+          <w:sz w:val="20"/>
+          <w:szCs w:val="20"/>
+          <w:rtl/>
+        </w:rPr>
         <w:t>פרויקט זה מתמקד בפיתוח רכיב התוכנה של מערכת עזר שמיעה לרכב, ולכן הטכנולוגיות שנבחרו ממלאות תפקיד קריטי בהצלחת הפרויקט. הטכנולוגיות הללו נבחרו בקפידה על מנת להבטיח את הפונקציונליות, היעילות והאמינות הגבוהה ביותר של המערכת</w:t>
       </w:r>
       <w:r>
@@ -4378,7 +4462,88 @@
           <w:szCs w:val="20"/>
           <w:rtl/>
         </w:rPr>
-        <w:t>המערכת שפותחה הינה מערכת תוכנה שמטרתה לסייע לאנשים כבדי שמיעה להשתתף בשיחות המתנהלות ברכב. היא עושה זאת על ידי לכידת וידאו ממספר מצלמות אלחוטיות הממוקמות ברכב, עיבוד התמונות והצגתן על מסך מרכזי, ותמלול בזמן אמת של השיחות</w:t>
+        <w:t xml:space="preserve">המערכת שפותחה הינה מערכת תוכנה שמטרתה לסייע לאנשים כבדי שמיעה להשתתף בשיחות המתנהלות ברכב. היא עושה זאת על ידי לכידת וידאו </w:t>
+      </w:r>
+      <w:r>
+        <w:rPr>
+          <w:rFonts w:asciiTheme="minorBidi" w:hAnsiTheme="minorBidi" w:hint="cs"/>
+          <w:sz w:val="20"/>
+          <w:szCs w:val="20"/>
+          <w:rtl/>
+        </w:rPr>
+        <w:t xml:space="preserve">ממצלמה אלחוטית </w:t>
+      </w:r>
+      <w:r>
+        <w:rPr>
+          <w:rFonts w:asciiTheme="minorBidi" w:hAnsiTheme="minorBidi"/>
+          <w:sz w:val="20"/>
+          <w:szCs w:val="20"/>
+          <w:rtl/>
+        </w:rPr>
+        <w:t xml:space="preserve">ברכב, עיבוד </w:t>
+      </w:r>
+      <w:r>
+        <w:rPr>
+          <w:rFonts w:asciiTheme="minorBidi" w:hAnsiTheme="minorBidi" w:hint="cs"/>
+          <w:sz w:val="20"/>
+          <w:szCs w:val="20"/>
+          <w:rtl/>
+        </w:rPr>
+        <w:t xml:space="preserve">התמונה </w:t>
+      </w:r>
+      <w:r>
+        <w:rPr>
+          <w:rFonts w:asciiTheme="minorBidi" w:hAnsiTheme="minorBidi"/>
+          <w:sz w:val="20"/>
+          <w:szCs w:val="20"/>
+          <w:rtl/>
+        </w:rPr>
+        <w:t>והצגת</w:t>
+      </w:r>
+      <w:r>
+        <w:rPr>
+          <w:rFonts w:asciiTheme="minorBidi" w:hAnsiTheme="minorBidi" w:hint="cs"/>
+          <w:sz w:val="20"/>
+          <w:szCs w:val="20"/>
+          <w:rtl/>
+        </w:rPr>
+        <w:t>ה</w:t>
+      </w:r>
+      <w:r>
+        <w:rPr>
+          <w:rFonts w:asciiTheme="minorBidi" w:hAnsiTheme="minorBidi"/>
+          <w:sz w:val="20"/>
+          <w:szCs w:val="20"/>
+          <w:rtl/>
+        </w:rPr>
+        <w:t xml:space="preserve"> על מסך </w:t>
+      </w:r>
+      <w:r>
+        <w:rPr>
+          <w:rFonts w:asciiTheme="minorBidi" w:hAnsiTheme="minorBidi" w:hint="cs"/>
+          <w:sz w:val="20"/>
+          <w:szCs w:val="20"/>
+          <w:rtl/>
+        </w:rPr>
+        <w:t>אינטרנטי</w:t>
+      </w:r>
+      <w:r>
+        <w:rPr>
+          <w:rFonts w:asciiTheme="minorBidi" w:hAnsiTheme="minorBidi"/>
+          <w:sz w:val="20"/>
+          <w:szCs w:val="20"/>
+          <w:rtl/>
+        </w:rPr>
+        <w:t xml:space="preserve">, ותמלול בזמן אמת של </w:t>
+      </w:r>
+      <w:r>
+        <w:rPr>
+          <w:rFonts w:asciiTheme="minorBidi" w:hAnsiTheme="minorBidi" w:hint="cs"/>
+          <w:sz w:val="20"/>
+          <w:szCs w:val="20"/>
+          <w:rtl/>
+        </w:rPr>
+        <w:t>השיחה</w:t>
       </w:r>
       <w:r>
         <w:rPr>
@@ -4423,7 +4588,43 @@
           <w:szCs w:val="20"/>
           <w:rtl/>
         </w:rPr>
-        <w:t>אשר יריצו את התוכנה. מחשבים אלו ישלחו את האודיו והווידאו למחשב שרת ייעודי. שרת זה ימיר את האודיו לכתוביות וישלח אותן למחשב המרכזי, אשר מציג את השידור. על גבי שידור זה יוספו הכתוביות בזמן אמת</w:t>
+        <w:t xml:space="preserve">אשר יריצו את התוכנה. </w:t>
+      </w:r>
+      <w:r>
+        <w:rPr>
+          <w:rFonts w:asciiTheme="minorBidi" w:hAnsiTheme="minorBidi" w:hint="cs"/>
+          <w:sz w:val="20"/>
+          <w:szCs w:val="20"/>
+          <w:rtl/>
+        </w:rPr>
+        <w:t xml:space="preserve">מחשב אחד ישלח אודיו ווידאו </w:t>
+      </w:r>
+      <w:r>
+        <w:rPr>
+          <w:rFonts w:asciiTheme="minorBidi" w:hAnsiTheme="minorBidi"/>
+          <w:sz w:val="20"/>
+          <w:szCs w:val="20"/>
+          <w:rtl/>
+        </w:rPr>
+        <w:t xml:space="preserve">למחשב שרת ייעודי. שרת זה ימיר את האודיו לכתוביות וישלח אותן </w:t>
+      </w:r>
+      <w:r>
+        <w:rPr>
+          <w:rFonts w:asciiTheme="minorBidi" w:hAnsiTheme="minorBidi" w:hint="cs"/>
+          <w:sz w:val="20"/>
+          <w:szCs w:val="20"/>
+          <w:rtl/>
+        </w:rPr>
+        <w:t>ויעלה אותן לשרת ווב שיציג את התמלול עם הוידאו באתר</w:t>
+      </w:r>
+      <w:r>
+        <w:rPr>
+          <w:rFonts w:asciiTheme="minorBidi" w:hAnsiTheme="minorBidi"/>
+          <w:sz w:val="20"/>
+          <w:szCs w:val="20"/>
+          <w:rtl/>
+        </w:rPr>
+        <w:t>, אשר מציג את השידור. על גבי שידור זה יוספו הכתוביות בזמן אמת</w:t>
       </w:r>
       <w:r>
         <w:rPr>
@@ -4874,7 +5075,7 @@
           <w:szCs w:val="20"/>
           <w:rtl/>
         </w:rPr>
-        <w:t>בדיקת חיבור למצלמות</w:t>
+        <w:t>בדיקת חיבור לשרת</w:t>
       </w:r>
       <w:r>
         <w:rPr>
@@ -4945,7 +5146,7 @@
           <w:szCs w:val="20"/>
           <w:rtl/>
         </w:rPr>
-        <w:t>לוודא חיבור מהיר ויציב לכל המצלמות המוגדרות</w:t>
+        <w:t>לוודא חיבור מהיר ויציב לשרת התמלול</w:t>
       </w:r>
       <w:r>
         <w:rPr>
@@ -5006,7 +5207,7 @@
           <w:szCs w:val="20"/>
           <w:rtl/>
         </w:rPr>
-        <w:t>התוכנה תנסה להתחבר לכל המצלמות המוגדרות</w:t>
+        <w:t>התוכנה תנסה להתחבר לשרת</w:t>
       </w:r>
       <w:r>
         <w:rPr>
@@ -5067,7 +5268,7 @@
           <w:szCs w:val="20"/>
           <w:rtl/>
         </w:rPr>
-        <w:t>חיבור מוצלח לכל המצלמות, או דיווח על שגיאות חיבור</w:t>
+        <w:t>חיבור מוצלח לשרת, או דיווח על שגיאת חיבור</w:t>
       </w:r>
       <w:r>
         <w:rPr>
@@ -5076,6 +5277,42 @@
           <w:szCs w:val="20"/>
         </w:rPr>
         <w:t>.</w:t>
+      </w:r>
+    </w:p>
+    <w:p>
+      <w:pPr>
+        <w:numPr>
+          <w:ilvl w:val="0"/>
+          <w:numId w:val="9"/>
+        </w:numPr>
+        <w:bidi/>
+        <w:spacing w:line="276" w:lineRule="auto"/>
+        <w:rPr>
+          <w:rFonts w:asciiTheme="minorBidi" w:hAnsiTheme="minorBidi"/>
+          <w:sz w:val="20"/>
+          <w:szCs w:val="20"/>
+        </w:rPr>
+      </w:pPr>
+      <w:r>
+        <w:rPr>
+          <w:rFonts w:asciiTheme="minorBidi" w:hAnsiTheme="minorBidi"/>
+          <w:b/>
+          <w:bCs/>
+          <w:sz w:val="20"/>
+          <w:szCs w:val="20"/>
+          <w:rtl/>
+        </w:rPr>
+        <w:t>בדיקות פונקציונליות בסיסיות</w:t>
+      </w:r>
+      <w:r>
+        <w:rPr>
+          <w:rFonts w:asciiTheme="minorBidi" w:hAnsiTheme="minorBidi"/>
+          <w:b/>
+          <w:bCs/>
+          <w:sz w:val="20"/>
+          <w:szCs w:val="20"/>
+        </w:rPr>
+        <w:t>:</w:t>
       </w:r>
     </w:p>
     <w:p>
@@ -5101,7 +5338,7 @@
           <w:szCs w:val="20"/>
           <w:rtl/>
         </w:rPr>
-        <w:t>בדיקת חיבור למיקרופון</w:t>
+        <w:t>בדיקת לכידת וידאו</w:t>
       </w:r>
       <w:r>
         <w:rPr>
@@ -5172,7 +5409,7 @@
           <w:szCs w:val="20"/>
           <w:rtl/>
         </w:rPr>
-        <w:t>לוודא זיהוי וחיבור תקין למיקרופון המוגדר</w:t>
+        <w:t>לוודא לכידה תקינה של וידאו מכל המצלמות המחוברות</w:t>
       </w:r>
       <w:r>
         <w:rPr>
@@ -5233,7 +5470,7 @@
           <w:szCs w:val="20"/>
           <w:rtl/>
         </w:rPr>
-        <w:t>התוכנה תנסה להתחבר למיקרופון המוגדר</w:t>
+        <w:t>התוכנה תנסה ללכוד וידאו מכל המצלמות</w:t>
       </w:r>
       <w:r>
         <w:rPr>
@@ -5294,7 +5531,7 @@
           <w:szCs w:val="20"/>
           <w:rtl/>
         </w:rPr>
-        <w:t>חיבור מוצלח למיקרופון, או דיווח על שגיאת חיבור</w:t>
+        <w:t>לכידת וידאו מוצלחת מכל המצלמות</w:t>
       </w:r>
       <w:r>
         <w:rPr>
@@ -5328,7 +5565,7 @@
           <w:szCs w:val="20"/>
           <w:rtl/>
         </w:rPr>
-        <w:t>בדיקת חיבור לשרת</w:t>
+        <w:t>בדיקת קליטת אודיו</w:t>
       </w:r>
       <w:r>
         <w:rPr>
@@ -5399,7 +5636,7 @@
           <w:szCs w:val="20"/>
           <w:rtl/>
         </w:rPr>
-        <w:t>לוודא חיבור מהיר ויציב לשרת התמלול</w:t>
+        <w:t>לוודא קליטה תקינה של אודיו מהמיקרופון המחובר</w:t>
       </w:r>
       <w:r>
         <w:rPr>
@@ -5460,7 +5697,7 @@
           <w:szCs w:val="20"/>
           <w:rtl/>
         </w:rPr>
-        <w:t>התוכנה תנסה להתחבר לשרת</w:t>
+        <w:t>התוכנה תנסה לקלוט אודיו מהמיקרופון</w:t>
       </w:r>
       <w:r>
         <w:rPr>
@@ -5521,7 +5758,7 @@
           <w:szCs w:val="20"/>
           <w:rtl/>
         </w:rPr>
-        <w:t>חיבור מוצלח לשרת, או דיווח על שגיאת חיבור</w:t>
+        <w:t>קליטת אודיו מוצלחת מהמיקרופון</w:t>
       </w:r>
       <w:r>
         <w:rPr>
@@ -5530,42 +5767,6 @@
           <w:szCs w:val="20"/>
         </w:rPr>
         <w:t>.</w:t>
-      </w:r>
-    </w:p>
-    <w:p>
-      <w:pPr>
-        <w:numPr>
-          <w:ilvl w:val="0"/>
-          <w:numId w:val="9"/>
-        </w:numPr>
-        <w:bidi/>
-        <w:spacing w:line="276" w:lineRule="auto"/>
-        <w:rPr>
-          <w:rFonts w:asciiTheme="minorBidi" w:hAnsiTheme="minorBidi"/>
-          <w:sz w:val="20"/>
-          <w:szCs w:val="20"/>
-        </w:rPr>
-      </w:pPr>
-      <w:r>
-        <w:rPr>
-          <w:rFonts w:asciiTheme="minorBidi" w:hAnsiTheme="minorBidi"/>
-          <w:b/>
-          <w:bCs/>
-          <w:sz w:val="20"/>
-          <w:szCs w:val="20"/>
-          <w:rtl/>
-        </w:rPr>
-        <w:t>בדיקות פונקציונליות בסיסיות</w:t>
-      </w:r>
-      <w:r>
-        <w:rPr>
-          <w:rFonts w:asciiTheme="minorBidi" w:hAnsiTheme="minorBidi"/>
-          <w:b/>
-          <w:bCs/>
-          <w:sz w:val="20"/>
-          <w:szCs w:val="20"/>
-        </w:rPr>
-        <w:t>:</w:t>
       </w:r>
     </w:p>
     <w:p>
@@ -5591,7 +5792,7 @@
           <w:szCs w:val="20"/>
           <w:rtl/>
         </w:rPr>
-        <w:t>בדיקת לכידת וידאו</w:t>
+        <w:t>בדיקת תמלול בזמן אמת</w:t>
       </w:r>
       <w:r>
         <w:rPr>
@@ -5662,7 +5863,7 @@
           <w:szCs w:val="20"/>
           <w:rtl/>
         </w:rPr>
-        <w:t>לוודא לכידה תקינה של וידאו מכל המצלמות המחוברות</w:t>
+        <w:t>לוודא תמלול אודיו בזמן אמת בצורה מדויקת</w:t>
       </w:r>
       <w:r>
         <w:rPr>
@@ -5723,7 +5924,7 @@
           <w:szCs w:val="20"/>
           <w:rtl/>
         </w:rPr>
-        <w:t>התוכנה תנסה ללכוד וידאו מכל המצלמות</w:t>
+        <w:t>התוכנה תשלח אודיו לשרת ותבדוק את התמלול המתקבל</w:t>
       </w:r>
       <w:r>
         <w:rPr>
@@ -5784,7 +5985,7 @@
           <w:szCs w:val="20"/>
           <w:rtl/>
         </w:rPr>
-        <w:t>לכידת וידאו מוצלחת מכל המצלמות</w:t>
+        <w:t>תמלול מדויק של האודיו</w:t>
       </w:r>
       <w:r>
         <w:rPr>
@@ -5818,7 +6019,7 @@
           <w:szCs w:val="20"/>
           <w:rtl/>
         </w:rPr>
-        <w:t>בדיקת קליטת אודיו</w:t>
+        <w:t>בדיקת הצגת כתוביות</w:t>
       </w:r>
       <w:r>
         <w:rPr>
@@ -5889,7 +6090,7 @@
           <w:szCs w:val="20"/>
           <w:rtl/>
         </w:rPr>
-        <w:t>לוודא קליטה תקינה של אודיו מהמיקרופון המחובר</w:t>
+        <w:t>לוודא הצגה תקינה של כתוביות על המסך</w:t>
       </w:r>
       <w:r>
         <w:rPr>
@@ -5950,7 +6151,7 @@
           <w:szCs w:val="20"/>
           <w:rtl/>
         </w:rPr>
-        <w:t>התוכנה תנסה לקלוט אודיו מהמיקרופון</w:t>
+        <w:t>התוכנה תציג כתוביות על המסך</w:t>
       </w:r>
       <w:r>
         <w:rPr>
@@ -6011,7 +6212,7 @@
           <w:szCs w:val="20"/>
           <w:rtl/>
         </w:rPr>
-        <w:t>קליטת אודיו מוצלחת מהמיקרופון</w:t>
+        <w:t>הצגה תקינה של הכתוביות, סנכרון עם הווידאו</w:t>
       </w:r>
       <w:r>
         <w:rPr>
@@ -6024,1078 +6225,48 @@
     </w:p>
     <w:p>
       <w:pPr>
-        <w:numPr>
-          <w:ilvl w:val="1"/>
-          <w:numId w:val="9"/>
-        </w:numPr>
+        <w:spacing w:line="278" w:lineRule="auto"/>
+        <w:rPr>
+          <w:rFonts w:asciiTheme="minorBidi" w:hAnsiTheme="minorBidi"/>
+          <w:b/>
+          <w:bCs/>
+          <w:sz w:val="20"/>
+          <w:szCs w:val="20"/>
+          <w:rtl/>
+        </w:rPr>
+      </w:pPr>
+      <w:r>
+        <w:rPr>
+          <w:rFonts w:asciiTheme="minorBidi" w:hAnsiTheme="minorBidi"/>
+          <w:b/>
+          <w:bCs/>
+          <w:sz w:val="20"/>
+          <w:szCs w:val="20"/>
+          <w:rtl/>
+        </w:rPr>
+        <w:br w:type="page"/>
+      </w:r>
+    </w:p>
+    <w:p>
+      <w:pPr>
         <w:bidi/>
         <w:spacing w:line="276" w:lineRule="auto"/>
         <w:rPr>
           <w:rFonts w:asciiTheme="minorBidi" w:hAnsiTheme="minorBidi"/>
           <w:sz w:val="20"/>
           <w:szCs w:val="20"/>
-        </w:rPr>
-      </w:pPr>
-      <w:r>
-        <w:rPr>
-          <w:rFonts w:asciiTheme="minorBidi" w:hAnsiTheme="minorBidi"/>
-          <w:b/>
-          <w:bCs/>
-          <w:sz w:val="20"/>
-          <w:szCs w:val="20"/>
-          <w:rtl/>
-        </w:rPr>
-        <w:t>בדיקת תמלול בזמן אמת</w:t>
-      </w:r>
-      <w:r>
-        <w:rPr>
-          <w:rFonts w:asciiTheme="minorBidi" w:hAnsiTheme="minorBidi"/>
-          <w:b/>
-          <w:bCs/>
-          <w:sz w:val="20"/>
-          <w:szCs w:val="20"/>
-        </w:rPr>
-        <w:t>:</w:t>
-      </w:r>
-      <w:r>
-        <w:rPr>
-          <w:rFonts w:asciiTheme="minorBidi" w:hAnsiTheme="minorBidi"/>
-          <w:sz w:val="20"/>
-          <w:szCs w:val="20"/>
-        </w:rPr>
-        <w:t xml:space="preserve"> </w:t>
-      </w:r>
-    </w:p>
-    <w:p>
-      <w:pPr>
-        <w:numPr>
-          <w:ilvl w:val="2"/>
-          <w:numId w:val="9"/>
-        </w:numPr>
-        <w:bidi/>
-        <w:spacing w:line="276" w:lineRule="auto"/>
-        <w:rPr>
-          <w:rFonts w:asciiTheme="minorBidi" w:hAnsiTheme="minorBidi"/>
-          <w:sz w:val="20"/>
-          <w:szCs w:val="20"/>
-        </w:rPr>
-      </w:pPr>
-      <w:r>
-        <w:rPr>
-          <w:rFonts w:asciiTheme="minorBidi" w:hAnsiTheme="minorBidi"/>
-          <w:b/>
-          <w:bCs/>
-          <w:sz w:val="20"/>
-          <w:szCs w:val="20"/>
-          <w:rtl/>
-        </w:rPr>
-        <w:t>מטרה</w:t>
-      </w:r>
-      <w:r>
-        <w:rPr>
-          <w:rFonts w:asciiTheme="minorBidi" w:hAnsiTheme="minorBidi"/>
-          <w:b/>
-          <w:bCs/>
-          <w:sz w:val="20"/>
-          <w:szCs w:val="20"/>
-        </w:rPr>
-        <w:t>:</w:t>
-      </w:r>
-      <w:r>
-        <w:rPr>
-          <w:rFonts w:asciiTheme="minorBidi" w:hAnsiTheme="minorBidi"/>
-          <w:sz w:val="20"/>
-          <w:szCs w:val="20"/>
-        </w:rPr>
-        <w:t xml:space="preserve"> </w:t>
-      </w:r>
-      <w:r>
-        <w:rPr>
-          <w:rFonts w:asciiTheme="minorBidi" w:hAnsiTheme="minorBidi"/>
-          <w:sz w:val="20"/>
-          <w:szCs w:val="20"/>
-          <w:rtl/>
-        </w:rPr>
-        <w:t>לוודא תמלול אודיו בזמן אמת בצורה מדויקת</w:t>
-      </w:r>
-      <w:r>
-        <w:rPr>
-          <w:rFonts w:asciiTheme="minorBidi" w:hAnsiTheme="minorBidi"/>
-          <w:sz w:val="20"/>
-          <w:szCs w:val="20"/>
-        </w:rPr>
-        <w:t>.</w:t>
-      </w:r>
-    </w:p>
-    <w:p>
-      <w:pPr>
-        <w:numPr>
-          <w:ilvl w:val="2"/>
-          <w:numId w:val="9"/>
-        </w:numPr>
-        <w:bidi/>
-        <w:spacing w:line="276" w:lineRule="auto"/>
-        <w:rPr>
-          <w:rFonts w:asciiTheme="minorBidi" w:hAnsiTheme="minorBidi"/>
-          <w:sz w:val="20"/>
-          <w:szCs w:val="20"/>
-        </w:rPr>
-      </w:pPr>
-      <w:r>
-        <w:rPr>
-          <w:rFonts w:asciiTheme="minorBidi" w:hAnsiTheme="minorBidi"/>
-          <w:b/>
-          <w:bCs/>
-          <w:sz w:val="20"/>
-          <w:szCs w:val="20"/>
-          <w:rtl/>
-        </w:rPr>
-        <w:t>אופן הבדיקה</w:t>
-      </w:r>
-      <w:r>
-        <w:rPr>
-          <w:rFonts w:asciiTheme="minorBidi" w:hAnsiTheme="minorBidi"/>
-          <w:b/>
-          <w:bCs/>
-          <w:sz w:val="20"/>
-          <w:szCs w:val="20"/>
-        </w:rPr>
-        <w:t>:</w:t>
-      </w:r>
-      <w:r>
-        <w:rPr>
-          <w:rFonts w:asciiTheme="minorBidi" w:hAnsiTheme="minorBidi"/>
-          <w:sz w:val="20"/>
-          <w:szCs w:val="20"/>
-        </w:rPr>
-        <w:t xml:space="preserve"> </w:t>
-      </w:r>
-      <w:r>
-        <w:rPr>
-          <w:rFonts w:asciiTheme="minorBidi" w:hAnsiTheme="minorBidi"/>
-          <w:sz w:val="20"/>
-          <w:szCs w:val="20"/>
-          <w:rtl/>
-        </w:rPr>
-        <w:t>התוכנה תשלח אודיו לשרת ותבדוק את התמלול המתקבל</w:t>
-      </w:r>
-      <w:r>
-        <w:rPr>
-          <w:rFonts w:asciiTheme="minorBidi" w:hAnsiTheme="minorBidi"/>
-          <w:sz w:val="20"/>
-          <w:szCs w:val="20"/>
-        </w:rPr>
-        <w:t>.</w:t>
-      </w:r>
-    </w:p>
-    <w:p>
-      <w:pPr>
-        <w:numPr>
-          <w:ilvl w:val="2"/>
-          <w:numId w:val="9"/>
-        </w:numPr>
-        <w:bidi/>
-        <w:spacing w:line="276" w:lineRule="auto"/>
-        <w:rPr>
-          <w:rFonts w:asciiTheme="minorBidi" w:hAnsiTheme="minorBidi"/>
-          <w:sz w:val="20"/>
-          <w:szCs w:val="20"/>
-        </w:rPr>
-      </w:pPr>
-      <w:r>
-        <w:rPr>
-          <w:rFonts w:asciiTheme="minorBidi" w:hAnsiTheme="minorBidi"/>
-          <w:b/>
-          <w:bCs/>
-          <w:sz w:val="20"/>
-          <w:szCs w:val="20"/>
-          <w:rtl/>
-        </w:rPr>
-        <w:t>תוצאה מצופה</w:t>
-      </w:r>
-      <w:r>
-        <w:rPr>
-          <w:rFonts w:asciiTheme="minorBidi" w:hAnsiTheme="minorBidi"/>
-          <w:b/>
-          <w:bCs/>
-          <w:sz w:val="20"/>
-          <w:szCs w:val="20"/>
-        </w:rPr>
-        <w:t>:</w:t>
-      </w:r>
-      <w:r>
-        <w:rPr>
-          <w:rFonts w:asciiTheme="minorBidi" w:hAnsiTheme="minorBidi"/>
-          <w:sz w:val="20"/>
-          <w:szCs w:val="20"/>
-        </w:rPr>
-        <w:t xml:space="preserve"> </w:t>
-      </w:r>
-      <w:r>
-        <w:rPr>
-          <w:rFonts w:asciiTheme="minorBidi" w:hAnsiTheme="minorBidi"/>
-          <w:sz w:val="20"/>
-          <w:szCs w:val="20"/>
-          <w:rtl/>
-        </w:rPr>
-        <w:t>תמלול מדויק של האודיו</w:t>
-      </w:r>
-      <w:r>
-        <w:rPr>
-          <w:rFonts w:asciiTheme="minorBidi" w:hAnsiTheme="minorBidi"/>
-          <w:sz w:val="20"/>
-          <w:szCs w:val="20"/>
-        </w:rPr>
-        <w:t>.</w:t>
-      </w:r>
-    </w:p>
-    <w:p>
-      <w:pPr>
-        <w:bidi/>
-        <w:rPr>
-          <w:rFonts w:asciiTheme="minorBidi" w:hAnsiTheme="minorBidi"/>
-          <w:sz w:val="20"/>
-          <w:szCs w:val="20"/>
-        </w:rPr>
-      </w:pPr>
-      <w:r>
-        <w:rPr>
-          <w:rFonts w:asciiTheme="minorBidi" w:hAnsiTheme="minorBidi"/>
-          <w:sz w:val="20"/>
-          <w:szCs w:val="20"/>
-        </w:rPr>
-        <w:br w:type="page"/>
-      </w:r>
-    </w:p>
-    <w:p>
-      <w:pPr>
-        <w:numPr>
-          <w:ilvl w:val="1"/>
-          <w:numId w:val="9"/>
-        </w:numPr>
-        <w:bidi/>
-        <w:spacing w:line="276" w:lineRule="auto"/>
-        <w:rPr>
-          <w:rFonts w:asciiTheme="minorBidi" w:hAnsiTheme="minorBidi"/>
-          <w:sz w:val="20"/>
-          <w:szCs w:val="20"/>
-        </w:rPr>
-      </w:pPr>
-      <w:r>
-        <w:rPr>
-          <w:rFonts w:asciiTheme="minorBidi" w:hAnsiTheme="minorBidi"/>
-          <w:b/>
-          <w:bCs/>
-          <w:sz w:val="20"/>
-          <w:szCs w:val="20"/>
+          <w:rtl/>
+        </w:rPr>
+      </w:pPr>
+      <w:r>
+        <w:rPr>
+          <w:rFonts w:asciiTheme="minorBidi" w:hAnsiTheme="minorBidi" w:hint="cs"/>
+          <w:sz w:val="20"/>
+          <w:szCs w:val="20"/>
+          <w:u w:val="single"/>
           <w:rtl/>
         </w:rPr>
         <w:lastRenderedPageBreak/>
-        <w:t>בדיקת הצגת כתוביות</w:t>
-      </w:r>
-      <w:r>
-        <w:rPr>
-          <w:rFonts w:asciiTheme="minorBidi" w:hAnsiTheme="minorBidi"/>
-          <w:b/>
-          <w:bCs/>
-          <w:sz w:val="20"/>
-          <w:szCs w:val="20"/>
-        </w:rPr>
-        <w:t>:</w:t>
-      </w:r>
-      <w:r>
-        <w:rPr>
-          <w:rFonts w:asciiTheme="minorBidi" w:hAnsiTheme="minorBidi"/>
-          <w:sz w:val="20"/>
-          <w:szCs w:val="20"/>
-        </w:rPr>
-        <w:t xml:space="preserve"> </w:t>
-      </w:r>
-    </w:p>
-    <w:p>
-      <w:pPr>
-        <w:numPr>
-          <w:ilvl w:val="2"/>
-          <w:numId w:val="9"/>
-        </w:numPr>
-        <w:bidi/>
-        <w:spacing w:line="276" w:lineRule="auto"/>
-        <w:rPr>
-          <w:rFonts w:asciiTheme="minorBidi" w:hAnsiTheme="minorBidi"/>
-          <w:sz w:val="20"/>
-          <w:szCs w:val="20"/>
-        </w:rPr>
-      </w:pPr>
-      <w:r>
-        <w:rPr>
-          <w:rFonts w:asciiTheme="minorBidi" w:hAnsiTheme="minorBidi"/>
-          <w:b/>
-          <w:bCs/>
-          <w:sz w:val="20"/>
-          <w:szCs w:val="20"/>
-          <w:rtl/>
-        </w:rPr>
-        <w:t>מטרה</w:t>
-      </w:r>
-      <w:r>
-        <w:rPr>
-          <w:rFonts w:asciiTheme="minorBidi" w:hAnsiTheme="minorBidi"/>
-          <w:b/>
-          <w:bCs/>
-          <w:sz w:val="20"/>
-          <w:szCs w:val="20"/>
-        </w:rPr>
-        <w:t>:</w:t>
-      </w:r>
-      <w:r>
-        <w:rPr>
-          <w:rFonts w:asciiTheme="minorBidi" w:hAnsiTheme="minorBidi"/>
-          <w:sz w:val="20"/>
-          <w:szCs w:val="20"/>
-        </w:rPr>
-        <w:t xml:space="preserve"> </w:t>
-      </w:r>
-      <w:r>
-        <w:rPr>
-          <w:rFonts w:asciiTheme="minorBidi" w:hAnsiTheme="minorBidi"/>
-          <w:sz w:val="20"/>
-          <w:szCs w:val="20"/>
-          <w:rtl/>
-        </w:rPr>
-        <w:t>לוודא הצגה תקינה של כתוביות על המסך</w:t>
-      </w:r>
-      <w:r>
-        <w:rPr>
-          <w:rFonts w:asciiTheme="minorBidi" w:hAnsiTheme="minorBidi"/>
-          <w:sz w:val="20"/>
-          <w:szCs w:val="20"/>
-        </w:rPr>
-        <w:t>.</w:t>
-      </w:r>
-    </w:p>
-    <w:p>
-      <w:pPr>
-        <w:numPr>
-          <w:ilvl w:val="2"/>
-          <w:numId w:val="9"/>
-        </w:numPr>
-        <w:bidi/>
-        <w:spacing w:line="276" w:lineRule="auto"/>
-        <w:rPr>
-          <w:rFonts w:asciiTheme="minorBidi" w:hAnsiTheme="minorBidi"/>
-          <w:sz w:val="20"/>
-          <w:szCs w:val="20"/>
-        </w:rPr>
-      </w:pPr>
-      <w:r>
-        <w:rPr>
-          <w:rFonts w:asciiTheme="minorBidi" w:hAnsiTheme="minorBidi"/>
-          <w:b/>
-          <w:bCs/>
-          <w:sz w:val="20"/>
-          <w:szCs w:val="20"/>
-          <w:rtl/>
-        </w:rPr>
-        <w:t>אופן הבדיקה</w:t>
-      </w:r>
-      <w:r>
-        <w:rPr>
-          <w:rFonts w:asciiTheme="minorBidi" w:hAnsiTheme="minorBidi"/>
-          <w:b/>
-          <w:bCs/>
-          <w:sz w:val="20"/>
-          <w:szCs w:val="20"/>
-        </w:rPr>
-        <w:t>:</w:t>
-      </w:r>
-      <w:r>
-        <w:rPr>
-          <w:rFonts w:asciiTheme="minorBidi" w:hAnsiTheme="minorBidi"/>
-          <w:sz w:val="20"/>
-          <w:szCs w:val="20"/>
-        </w:rPr>
-        <w:t xml:space="preserve"> </w:t>
-      </w:r>
-      <w:r>
-        <w:rPr>
-          <w:rFonts w:asciiTheme="minorBidi" w:hAnsiTheme="minorBidi"/>
-          <w:sz w:val="20"/>
-          <w:szCs w:val="20"/>
-          <w:rtl/>
-        </w:rPr>
-        <w:t>התוכנה תציג כתוביות על המסך</w:t>
-      </w:r>
-      <w:r>
-        <w:rPr>
-          <w:rFonts w:asciiTheme="minorBidi" w:hAnsiTheme="minorBidi"/>
-          <w:sz w:val="20"/>
-          <w:szCs w:val="20"/>
-        </w:rPr>
-        <w:t>.</w:t>
-      </w:r>
-    </w:p>
-    <w:p>
-      <w:pPr>
-        <w:numPr>
-          <w:ilvl w:val="2"/>
-          <w:numId w:val="9"/>
-        </w:numPr>
-        <w:bidi/>
-        <w:spacing w:line="276" w:lineRule="auto"/>
-        <w:rPr>
-          <w:rFonts w:asciiTheme="minorBidi" w:hAnsiTheme="minorBidi"/>
-          <w:sz w:val="20"/>
-          <w:szCs w:val="20"/>
-        </w:rPr>
-      </w:pPr>
-      <w:r>
-        <w:rPr>
-          <w:rFonts w:asciiTheme="minorBidi" w:hAnsiTheme="minorBidi"/>
-          <w:b/>
-          <w:bCs/>
-          <w:sz w:val="20"/>
-          <w:szCs w:val="20"/>
-          <w:rtl/>
-        </w:rPr>
-        <w:t>תוצאה מצופה</w:t>
-      </w:r>
-      <w:r>
-        <w:rPr>
-          <w:rFonts w:asciiTheme="minorBidi" w:hAnsiTheme="minorBidi"/>
-          <w:b/>
-          <w:bCs/>
-          <w:sz w:val="20"/>
-          <w:szCs w:val="20"/>
-        </w:rPr>
-        <w:t>:</w:t>
-      </w:r>
-      <w:r>
-        <w:rPr>
-          <w:rFonts w:asciiTheme="minorBidi" w:hAnsiTheme="minorBidi"/>
-          <w:sz w:val="20"/>
-          <w:szCs w:val="20"/>
-        </w:rPr>
-        <w:t xml:space="preserve"> </w:t>
-      </w:r>
-      <w:r>
-        <w:rPr>
-          <w:rFonts w:asciiTheme="minorBidi" w:hAnsiTheme="minorBidi"/>
-          <w:sz w:val="20"/>
-          <w:szCs w:val="20"/>
-          <w:rtl/>
-        </w:rPr>
-        <w:t>הצגה תקינה של הכתוביות, סנכרון עם הווידאו</w:t>
-      </w:r>
-      <w:r>
-        <w:rPr>
-          <w:rFonts w:asciiTheme="minorBidi" w:hAnsiTheme="minorBidi"/>
-          <w:sz w:val="20"/>
-          <w:szCs w:val="20"/>
-        </w:rPr>
-        <w:t>.</w:t>
-      </w:r>
-    </w:p>
-    <w:p>
-      <w:pPr>
-        <w:numPr>
-          <w:ilvl w:val="0"/>
-          <w:numId w:val="9"/>
-        </w:numPr>
-        <w:bidi/>
-        <w:spacing w:line="276" w:lineRule="auto"/>
-        <w:rPr>
-          <w:rFonts w:asciiTheme="minorBidi" w:hAnsiTheme="minorBidi"/>
-          <w:sz w:val="20"/>
-          <w:szCs w:val="20"/>
-        </w:rPr>
-      </w:pPr>
-      <w:r>
-        <w:rPr>
-          <w:rFonts w:asciiTheme="minorBidi" w:hAnsiTheme="minorBidi"/>
-          <w:b/>
-          <w:bCs/>
-          <w:sz w:val="20"/>
-          <w:szCs w:val="20"/>
-          <w:rtl/>
-        </w:rPr>
-        <w:t>בדיקות נוספות</w:t>
-      </w:r>
-      <w:r>
-        <w:rPr>
-          <w:rFonts w:asciiTheme="minorBidi" w:hAnsiTheme="minorBidi"/>
-          <w:b/>
-          <w:bCs/>
-          <w:sz w:val="20"/>
-          <w:szCs w:val="20"/>
-        </w:rPr>
-        <w:t>:</w:t>
-      </w:r>
-    </w:p>
-    <w:p>
-      <w:pPr>
-        <w:numPr>
-          <w:ilvl w:val="1"/>
-          <w:numId w:val="9"/>
-        </w:numPr>
-        <w:bidi/>
-        <w:spacing w:line="276" w:lineRule="auto"/>
-        <w:rPr>
-          <w:rFonts w:asciiTheme="minorBidi" w:hAnsiTheme="minorBidi"/>
-          <w:sz w:val="20"/>
-          <w:szCs w:val="20"/>
-        </w:rPr>
-      </w:pPr>
-      <w:r>
-        <w:rPr>
-          <w:rFonts w:asciiTheme="minorBidi" w:hAnsiTheme="minorBidi"/>
-          <w:b/>
-          <w:bCs/>
-          <w:sz w:val="20"/>
-          <w:szCs w:val="20"/>
-          <w:rtl/>
-        </w:rPr>
-        <w:t>בדיקת משאבי מערכת</w:t>
-      </w:r>
-      <w:r>
-        <w:rPr>
-          <w:rFonts w:asciiTheme="minorBidi" w:hAnsiTheme="minorBidi"/>
-          <w:b/>
-          <w:bCs/>
-          <w:sz w:val="20"/>
-          <w:szCs w:val="20"/>
-        </w:rPr>
-        <w:t>:</w:t>
-      </w:r>
-      <w:r>
-        <w:rPr>
-          <w:rFonts w:asciiTheme="minorBidi" w:hAnsiTheme="minorBidi"/>
-          <w:sz w:val="20"/>
-          <w:szCs w:val="20"/>
-        </w:rPr>
-        <w:t xml:space="preserve"> </w:t>
-      </w:r>
-    </w:p>
-    <w:p>
-      <w:pPr>
-        <w:numPr>
-          <w:ilvl w:val="2"/>
-          <w:numId w:val="9"/>
-        </w:numPr>
-        <w:bidi/>
-        <w:spacing w:line="276" w:lineRule="auto"/>
-        <w:rPr>
-          <w:rFonts w:asciiTheme="minorBidi" w:hAnsiTheme="minorBidi"/>
-          <w:sz w:val="20"/>
-          <w:szCs w:val="20"/>
-        </w:rPr>
-      </w:pPr>
-      <w:r>
-        <w:rPr>
-          <w:rFonts w:asciiTheme="minorBidi" w:hAnsiTheme="minorBidi"/>
-          <w:b/>
-          <w:bCs/>
-          <w:sz w:val="20"/>
-          <w:szCs w:val="20"/>
-          <w:rtl/>
-        </w:rPr>
-        <w:t>מטרה</w:t>
-      </w:r>
-      <w:r>
-        <w:rPr>
-          <w:rFonts w:asciiTheme="minorBidi" w:hAnsiTheme="minorBidi"/>
-          <w:b/>
-          <w:bCs/>
-          <w:sz w:val="20"/>
-          <w:szCs w:val="20"/>
-        </w:rPr>
-        <w:t>:</w:t>
-      </w:r>
-      <w:r>
-        <w:rPr>
-          <w:rFonts w:asciiTheme="minorBidi" w:hAnsiTheme="minorBidi"/>
-          <w:sz w:val="20"/>
-          <w:szCs w:val="20"/>
-        </w:rPr>
-        <w:t xml:space="preserve"> </w:t>
-      </w:r>
-      <w:r>
-        <w:rPr>
-          <w:rFonts w:asciiTheme="minorBidi" w:hAnsiTheme="minorBidi"/>
-          <w:sz w:val="20"/>
-          <w:szCs w:val="20"/>
-          <w:rtl/>
-        </w:rPr>
-        <w:t>לוודא צריכת משאבים</w:t>
-      </w:r>
-      <w:r>
-        <w:rPr>
-          <w:rFonts w:asciiTheme="minorBidi" w:hAnsiTheme="minorBidi"/>
-          <w:sz w:val="20"/>
-          <w:szCs w:val="20"/>
-        </w:rPr>
-        <w:t xml:space="preserve"> (CPU, </w:t>
-      </w:r>
-      <w:r>
-        <w:rPr>
-          <w:rFonts w:asciiTheme="minorBidi" w:hAnsiTheme="minorBidi"/>
-          <w:sz w:val="20"/>
-          <w:szCs w:val="20"/>
-          <w:rtl/>
-        </w:rPr>
-        <w:t>זיכרון</w:t>
-      </w:r>
-      <w:r>
-        <w:rPr>
-          <w:rFonts w:asciiTheme="minorBidi" w:hAnsiTheme="minorBidi"/>
-          <w:sz w:val="20"/>
-          <w:szCs w:val="20"/>
-        </w:rPr>
-        <w:t xml:space="preserve">) </w:t>
-      </w:r>
-      <w:r>
-        <w:rPr>
-          <w:rFonts w:asciiTheme="minorBidi" w:hAnsiTheme="minorBidi"/>
-          <w:sz w:val="20"/>
-          <w:szCs w:val="20"/>
-          <w:rtl/>
-        </w:rPr>
-        <w:t>תקינה בעת הפעלת התוכנה</w:t>
-      </w:r>
-      <w:r>
-        <w:rPr>
-          <w:rFonts w:asciiTheme="minorBidi" w:hAnsiTheme="minorBidi"/>
-          <w:sz w:val="20"/>
-          <w:szCs w:val="20"/>
-        </w:rPr>
-        <w:t>.</w:t>
-      </w:r>
-    </w:p>
-    <w:p>
-      <w:pPr>
-        <w:numPr>
-          <w:ilvl w:val="2"/>
-          <w:numId w:val="9"/>
-        </w:numPr>
-        <w:bidi/>
-        <w:spacing w:line="276" w:lineRule="auto"/>
-        <w:rPr>
-          <w:rFonts w:asciiTheme="minorBidi" w:hAnsiTheme="minorBidi"/>
-          <w:sz w:val="20"/>
-          <w:szCs w:val="20"/>
-        </w:rPr>
-      </w:pPr>
-      <w:r>
-        <w:rPr>
-          <w:rFonts w:asciiTheme="minorBidi" w:hAnsiTheme="minorBidi"/>
-          <w:b/>
-          <w:bCs/>
-          <w:sz w:val="20"/>
-          <w:szCs w:val="20"/>
-          <w:rtl/>
-        </w:rPr>
-        <w:t>אופן הבדיקה</w:t>
-      </w:r>
-      <w:r>
-        <w:rPr>
-          <w:rFonts w:asciiTheme="minorBidi" w:hAnsiTheme="minorBidi"/>
-          <w:b/>
-          <w:bCs/>
-          <w:sz w:val="20"/>
-          <w:szCs w:val="20"/>
-        </w:rPr>
-        <w:t>:</w:t>
-      </w:r>
-      <w:r>
-        <w:rPr>
-          <w:rFonts w:asciiTheme="minorBidi" w:hAnsiTheme="minorBidi"/>
-          <w:sz w:val="20"/>
-          <w:szCs w:val="20"/>
-        </w:rPr>
-        <w:t xml:space="preserve"> </w:t>
-      </w:r>
-      <w:r>
-        <w:rPr>
-          <w:rFonts w:asciiTheme="minorBidi" w:hAnsiTheme="minorBidi"/>
-          <w:sz w:val="20"/>
-          <w:szCs w:val="20"/>
-          <w:rtl/>
-        </w:rPr>
-        <w:t xml:space="preserve">התוכנה </w:t>
-      </w:r>
-      <w:r>
-        <w:rPr>
-          <w:rFonts w:asciiTheme="minorBidi" w:hAnsiTheme="minorBidi" w:hint="cs"/>
-          <w:sz w:val="20"/>
-          <w:szCs w:val="20"/>
-          <w:rtl/>
-        </w:rPr>
-        <w:t>תנתר</w:t>
-      </w:r>
-      <w:r>
-        <w:rPr>
-          <w:rFonts w:asciiTheme="minorBidi" w:hAnsiTheme="minorBidi"/>
-          <w:sz w:val="20"/>
-          <w:szCs w:val="20"/>
-          <w:rtl/>
-        </w:rPr>
-        <w:t xml:space="preserve"> את צריכת המשאבים ותדווח עליה</w:t>
-      </w:r>
-      <w:r>
-        <w:rPr>
-          <w:rFonts w:asciiTheme="minorBidi" w:hAnsiTheme="minorBidi"/>
-          <w:sz w:val="20"/>
-          <w:szCs w:val="20"/>
-        </w:rPr>
-        <w:t>.</w:t>
-      </w:r>
-    </w:p>
-    <w:p>
-      <w:pPr>
-        <w:numPr>
-          <w:ilvl w:val="2"/>
-          <w:numId w:val="9"/>
-        </w:numPr>
-        <w:bidi/>
-        <w:spacing w:line="276" w:lineRule="auto"/>
-        <w:rPr>
-          <w:rFonts w:asciiTheme="minorBidi" w:hAnsiTheme="minorBidi"/>
-          <w:sz w:val="20"/>
-          <w:szCs w:val="20"/>
-        </w:rPr>
-      </w:pPr>
-      <w:r>
-        <w:rPr>
-          <w:rFonts w:asciiTheme="minorBidi" w:hAnsiTheme="minorBidi"/>
-          <w:b/>
-          <w:bCs/>
-          <w:sz w:val="20"/>
-          <w:szCs w:val="20"/>
-          <w:rtl/>
-        </w:rPr>
-        <w:t>תוצאה מצופה</w:t>
-      </w:r>
-      <w:r>
-        <w:rPr>
-          <w:rFonts w:asciiTheme="minorBidi" w:hAnsiTheme="minorBidi"/>
-          <w:b/>
-          <w:bCs/>
-          <w:sz w:val="20"/>
-          <w:szCs w:val="20"/>
-        </w:rPr>
-        <w:t>:</w:t>
-      </w:r>
-      <w:r>
-        <w:rPr>
-          <w:rFonts w:asciiTheme="minorBidi" w:hAnsiTheme="minorBidi"/>
-          <w:sz w:val="20"/>
-          <w:szCs w:val="20"/>
-        </w:rPr>
-        <w:t xml:space="preserve"> </w:t>
-      </w:r>
-      <w:r>
-        <w:rPr>
-          <w:rFonts w:asciiTheme="minorBidi" w:hAnsiTheme="minorBidi"/>
-          <w:sz w:val="20"/>
-          <w:szCs w:val="20"/>
-          <w:rtl/>
-        </w:rPr>
-        <w:t>צריכת משאבים תקינה, ללא עומס חריג</w:t>
-      </w:r>
-      <w:r>
-        <w:rPr>
-          <w:rFonts w:asciiTheme="minorBidi" w:hAnsiTheme="minorBidi"/>
-          <w:sz w:val="20"/>
-          <w:szCs w:val="20"/>
-        </w:rPr>
-        <w:t>.</w:t>
-      </w:r>
-    </w:p>
-    <w:p>
-      <w:pPr>
-        <w:numPr>
-          <w:ilvl w:val="1"/>
-          <w:numId w:val="9"/>
-        </w:numPr>
-        <w:bidi/>
-        <w:spacing w:line="276" w:lineRule="auto"/>
-        <w:rPr>
-          <w:rFonts w:asciiTheme="minorBidi" w:hAnsiTheme="minorBidi"/>
-          <w:sz w:val="20"/>
-          <w:szCs w:val="20"/>
-        </w:rPr>
-      </w:pPr>
-      <w:r>
-        <w:rPr>
-          <w:rFonts w:asciiTheme="minorBidi" w:hAnsiTheme="minorBidi"/>
-          <w:b/>
-          <w:bCs/>
-          <w:sz w:val="20"/>
-          <w:szCs w:val="20"/>
-          <w:rtl/>
-        </w:rPr>
-        <w:t>בדיקת ממשק משתמש</w:t>
-      </w:r>
-      <w:r>
-        <w:rPr>
-          <w:rFonts w:asciiTheme="minorBidi" w:hAnsiTheme="minorBidi"/>
-          <w:b/>
-          <w:bCs/>
-          <w:sz w:val="20"/>
-          <w:szCs w:val="20"/>
-        </w:rPr>
-        <w:t>:</w:t>
-      </w:r>
-      <w:r>
-        <w:rPr>
-          <w:rFonts w:asciiTheme="minorBidi" w:hAnsiTheme="minorBidi"/>
-          <w:sz w:val="20"/>
-          <w:szCs w:val="20"/>
-        </w:rPr>
-        <w:t xml:space="preserve"> </w:t>
-      </w:r>
-    </w:p>
-    <w:p>
-      <w:pPr>
-        <w:numPr>
-          <w:ilvl w:val="2"/>
-          <w:numId w:val="9"/>
-        </w:numPr>
-        <w:bidi/>
-        <w:spacing w:line="276" w:lineRule="auto"/>
-        <w:rPr>
-          <w:rFonts w:asciiTheme="minorBidi" w:hAnsiTheme="minorBidi"/>
-          <w:sz w:val="20"/>
-          <w:szCs w:val="20"/>
-        </w:rPr>
-      </w:pPr>
-      <w:r>
-        <w:rPr>
-          <w:rFonts w:asciiTheme="minorBidi" w:hAnsiTheme="minorBidi"/>
-          <w:b/>
-          <w:bCs/>
-          <w:sz w:val="20"/>
-          <w:szCs w:val="20"/>
-          <w:rtl/>
-        </w:rPr>
-        <w:t>מטרה</w:t>
-      </w:r>
-      <w:r>
-        <w:rPr>
-          <w:rFonts w:asciiTheme="minorBidi" w:hAnsiTheme="minorBidi"/>
-          <w:b/>
-          <w:bCs/>
-          <w:sz w:val="20"/>
-          <w:szCs w:val="20"/>
-        </w:rPr>
-        <w:t>:</w:t>
-      </w:r>
-      <w:r>
-        <w:rPr>
-          <w:rFonts w:asciiTheme="minorBidi" w:hAnsiTheme="minorBidi"/>
-          <w:sz w:val="20"/>
-          <w:szCs w:val="20"/>
-        </w:rPr>
-        <w:t xml:space="preserve"> </w:t>
-      </w:r>
-      <w:r>
-        <w:rPr>
-          <w:rFonts w:asciiTheme="minorBidi" w:hAnsiTheme="minorBidi"/>
-          <w:sz w:val="20"/>
-          <w:szCs w:val="20"/>
-          <w:rtl/>
-        </w:rPr>
-        <w:t>לוודא תקינות ממשק המשתמש (כפתורים, תפריטים, תצוגה)</w:t>
-      </w:r>
-      <w:r>
-        <w:rPr>
-          <w:rFonts w:asciiTheme="minorBidi" w:hAnsiTheme="minorBidi"/>
-          <w:sz w:val="20"/>
-          <w:szCs w:val="20"/>
-        </w:rPr>
-        <w:t>.</w:t>
-      </w:r>
-    </w:p>
-    <w:p>
-      <w:pPr>
-        <w:numPr>
-          <w:ilvl w:val="2"/>
-          <w:numId w:val="9"/>
-        </w:numPr>
-        <w:bidi/>
-        <w:spacing w:line="276" w:lineRule="auto"/>
-        <w:rPr>
-          <w:rFonts w:asciiTheme="minorBidi" w:hAnsiTheme="minorBidi"/>
-          <w:sz w:val="20"/>
-          <w:szCs w:val="20"/>
-        </w:rPr>
-      </w:pPr>
-      <w:r>
-        <w:rPr>
-          <w:rFonts w:asciiTheme="minorBidi" w:hAnsiTheme="minorBidi"/>
-          <w:b/>
-          <w:bCs/>
-          <w:sz w:val="20"/>
-          <w:szCs w:val="20"/>
-          <w:rtl/>
-        </w:rPr>
-        <w:t>אופן הבדיקה</w:t>
-      </w:r>
-      <w:r>
-        <w:rPr>
-          <w:rFonts w:asciiTheme="minorBidi" w:hAnsiTheme="minorBidi"/>
-          <w:b/>
-          <w:bCs/>
-          <w:sz w:val="20"/>
-          <w:szCs w:val="20"/>
-        </w:rPr>
-        <w:t>:</w:t>
-      </w:r>
-      <w:r>
-        <w:rPr>
-          <w:rFonts w:asciiTheme="minorBidi" w:hAnsiTheme="minorBidi"/>
-          <w:sz w:val="20"/>
-          <w:szCs w:val="20"/>
-        </w:rPr>
-        <w:t xml:space="preserve"> </w:t>
-      </w:r>
-      <w:r>
-        <w:rPr>
-          <w:rFonts w:asciiTheme="minorBidi" w:hAnsiTheme="minorBidi"/>
-          <w:sz w:val="20"/>
-          <w:szCs w:val="20"/>
-          <w:rtl/>
-        </w:rPr>
-        <w:t>התוכנה תבדוק את תקינות רכיבי הממשק</w:t>
-      </w:r>
-      <w:r>
-        <w:rPr>
-          <w:rFonts w:asciiTheme="minorBidi" w:hAnsiTheme="minorBidi"/>
-          <w:sz w:val="20"/>
-          <w:szCs w:val="20"/>
-        </w:rPr>
-        <w:t>.</w:t>
-      </w:r>
-    </w:p>
-    <w:p>
-      <w:pPr>
-        <w:numPr>
-          <w:ilvl w:val="2"/>
-          <w:numId w:val="9"/>
-        </w:numPr>
-        <w:bidi/>
-        <w:spacing w:line="276" w:lineRule="auto"/>
-        <w:rPr>
-          <w:rFonts w:asciiTheme="minorBidi" w:hAnsiTheme="minorBidi"/>
-          <w:sz w:val="20"/>
-          <w:szCs w:val="20"/>
-        </w:rPr>
-      </w:pPr>
-      <w:r>
-        <w:rPr>
-          <w:rFonts w:asciiTheme="minorBidi" w:hAnsiTheme="minorBidi"/>
-          <w:b/>
-          <w:bCs/>
-          <w:sz w:val="20"/>
-          <w:szCs w:val="20"/>
-          <w:rtl/>
-        </w:rPr>
-        <w:t>תוצאה מצופה</w:t>
-      </w:r>
-      <w:r>
-        <w:rPr>
-          <w:rFonts w:asciiTheme="minorBidi" w:hAnsiTheme="minorBidi"/>
-          <w:b/>
-          <w:bCs/>
-          <w:sz w:val="20"/>
-          <w:szCs w:val="20"/>
-        </w:rPr>
-        <w:t>:</w:t>
-      </w:r>
-      <w:r>
-        <w:rPr>
-          <w:rFonts w:asciiTheme="minorBidi" w:hAnsiTheme="minorBidi"/>
-          <w:sz w:val="20"/>
-          <w:szCs w:val="20"/>
-        </w:rPr>
-        <w:t xml:space="preserve"> </w:t>
-      </w:r>
-      <w:r>
-        <w:rPr>
-          <w:rFonts w:asciiTheme="minorBidi" w:hAnsiTheme="minorBidi"/>
-          <w:sz w:val="20"/>
-          <w:szCs w:val="20"/>
-          <w:rtl/>
-        </w:rPr>
-        <w:t>ממשק משתמש תקין ופונקציונלי</w:t>
-      </w:r>
-      <w:r>
-        <w:rPr>
-          <w:rFonts w:asciiTheme="minorBidi" w:hAnsiTheme="minorBidi"/>
-          <w:sz w:val="20"/>
-          <w:szCs w:val="20"/>
-        </w:rPr>
-        <w:t>.</w:t>
-      </w:r>
-    </w:p>
-    <w:p>
-      <w:pPr>
-        <w:bidi/>
-        <w:spacing w:line="276" w:lineRule="auto"/>
-        <w:rPr>
-          <w:rFonts w:asciiTheme="minorBidi" w:hAnsiTheme="minorBidi"/>
-          <w:sz w:val="20"/>
-          <w:szCs w:val="20"/>
-        </w:rPr>
-      </w:pPr>
-      <w:r>
-        <w:rPr>
-          <w:rFonts w:asciiTheme="minorBidi" w:hAnsiTheme="minorBidi"/>
-          <w:sz w:val="20"/>
-          <w:szCs w:val="20"/>
-          <w:rtl/>
-        </w:rPr>
-        <w:t>כל הבדיקות יתועדו בדו"ח בדיקות אוטומטי, אשר יכלול את תוצאות הבדיקות, הממצאים והמלצות לשיפור המערכת</w:t>
-      </w:r>
-      <w:r>
-        <w:rPr>
-          <w:rFonts w:asciiTheme="minorBidi" w:hAnsiTheme="minorBidi"/>
-          <w:sz w:val="20"/>
-          <w:szCs w:val="20"/>
-        </w:rPr>
-        <w:t>.</w:t>
-      </w:r>
-    </w:p>
-    <w:p>
-      <w:pPr>
-        <w:bidi/>
-        <w:spacing w:line="276" w:lineRule="auto"/>
-        <w:rPr>
-          <w:rFonts w:asciiTheme="minorBidi" w:hAnsiTheme="minorBidi"/>
-          <w:sz w:val="20"/>
-          <w:szCs w:val="20"/>
-          <w:rtl/>
-        </w:rPr>
-      </w:pPr>
-    </w:p>
-    <w:p>
-      <w:pPr>
-        <w:bidi/>
-        <w:spacing w:line="276" w:lineRule="auto"/>
-        <w:rPr>
-          <w:rFonts w:asciiTheme="minorBidi" w:hAnsiTheme="minorBidi"/>
-          <w:sz w:val="20"/>
-          <w:szCs w:val="20"/>
-          <w:rtl/>
-        </w:rPr>
-      </w:pPr>
-      <w:r>
-        <w:rPr>
-          <w:rFonts w:asciiTheme="minorBidi" w:hAnsiTheme="minorBidi" w:hint="cs"/>
-          <w:sz w:val="20"/>
-          <w:szCs w:val="20"/>
-          <w:u w:val="single"/>
-          <w:rtl/>
-        </w:rPr>
         <w:t>תכנון וניהול לו"ז לפיתוח המערכת:</w:t>
       </w:r>
     </w:p>
@@ -7300,24 +6471,7 @@
           <w:szCs w:val="20"/>
           <w:rtl/>
         </w:rPr>
-        <w:t xml:space="preserve"> פיתוח של רכיבי המערכת בנפרד בשילוב של </w:t>
-      </w:r>
-      <w:r>
-        <w:rPr>
-          <w:rFonts w:asciiTheme="minorBidi" w:hAnsiTheme="minorBidi"/>
-          <w:sz w:val="20"/>
-          <w:szCs w:val="20"/>
-        </w:rPr>
-        <w:t>unit testing</w:t>
-      </w:r>
-      <w:r>
-        <w:rPr>
-          <w:rFonts w:asciiTheme="minorBidi" w:hAnsiTheme="minorBidi" w:hint="cs"/>
-          <w:sz w:val="20"/>
-          <w:szCs w:val="20"/>
-          <w:rtl/>
-        </w:rPr>
-        <w:t>. יצירה של צ'אט שידור וידאו בסיסי לפי דרישת המערכת, יצירת מערכת משתמשים ורישום ויצירה של התמלול מוצמד לשידור.</w:t>
+        <w:t xml:space="preserve"> פיתוח של רכיבי המערכת יצירה של צ'אט שידור וידאו בסיסי לפי דרישת המערכת, יצירת מערכת משתמשים ורישום ויצירה של התמלול מוצמד לשידור.</w:t>
       </w:r>
       <w:r>
         <w:rPr>
@@ -7448,15 +6602,6 @@
       </w:r>
       <w:r>
         <w:rPr>
-          <w:rFonts w:asciiTheme="minorBidi" w:hAnsiTheme="minorBidi" w:hint="cs"/>
-          <w:sz w:val="20"/>
-          <w:szCs w:val="20"/>
-          <w:rtl/>
-        </w:rPr>
-        <w:t>, דו"ח בדיקות ביצועים.</w:t>
-      </w:r>
-      <w:r>
-        <w:rPr>
           <w:rFonts w:asciiTheme="minorBidi" w:hAnsiTheme="minorBidi"/>
           <w:sz w:val="20"/>
           <w:szCs w:val="20"/>
@@ -7660,11 +6805,528 @@
       <w:pPr>
         <w:bidi/>
         <w:spacing w:line="276" w:lineRule="auto"/>
-        <w:rPr>
-          <w:rFonts w:asciiTheme="minorBidi" w:hAnsiTheme="minorBidi"/>
-          <w:sz w:val="20"/>
-          <w:szCs w:val="20"/>
-          <w:rtl/>
+        <w:ind w:left="360"/>
+        <w:rPr>
+          <w:rFonts w:asciiTheme="minorBidi" w:hAnsiTheme="minorBidi"/>
+          <w:sz w:val="20"/>
+          <w:szCs w:val="20"/>
+          <w:rtl/>
+        </w:rPr>
+      </w:pPr>
+    </w:p>
+    <w:tbl>
+      <w:tblPr>
+        <w:tblStyle w:val="TableGrid"/>
+        <w:bidiVisual/>
+        <w:tblW w:w="0" w:type="auto"/>
+        <w:tblInd w:w="360" w:type="dxa"/>
+        <w:tblLook w:val="04A0" w:firstRow="1" w:lastRow="0" w:firstColumn="1" w:lastColumn="0" w:noHBand="0" w:noVBand="1"/>
+      </w:tblPr>
+      <w:tblGrid>
+        <w:gridCol w:w="2889"/>
+        <w:gridCol w:w="2883"/>
+        <w:gridCol w:w="2884"/>
+      </w:tblGrid>
+      <w:tr>
+        <w:tc>
+          <w:tcPr>
+            <w:tcW w:w="3005" w:type="dxa"/>
+          </w:tcPr>
+          <w:p>
+            <w:pPr>
+              <w:bidi/>
+              <w:spacing w:line="276" w:lineRule="auto"/>
+              <w:rPr>
+                <w:rFonts w:asciiTheme="minorBidi" w:hAnsiTheme="minorBidi"/>
+                <w:sz w:val="20"/>
+                <w:szCs w:val="20"/>
+                <w:rtl/>
+              </w:rPr>
+            </w:pPr>
+            <w:r>
+              <w:rPr>
+                <w:rFonts w:asciiTheme="minorBidi" w:hAnsiTheme="minorBidi" w:hint="cs"/>
+                <w:sz w:val="20"/>
+                <w:szCs w:val="20"/>
+                <w:rtl/>
+              </w:rPr>
+              <w:t>שלב</w:t>
+            </w:r>
+          </w:p>
+        </w:tc>
+        <w:tc>
+          <w:tcPr>
+            <w:tcW w:w="3005" w:type="dxa"/>
+          </w:tcPr>
+          <w:p>
+            <w:pPr>
+              <w:bidi/>
+              <w:spacing w:line="276" w:lineRule="auto"/>
+              <w:rPr>
+                <w:rFonts w:asciiTheme="minorBidi" w:hAnsiTheme="minorBidi"/>
+                <w:sz w:val="20"/>
+                <w:szCs w:val="20"/>
+                <w:rtl/>
+              </w:rPr>
+            </w:pPr>
+            <w:r>
+              <w:rPr>
+                <w:rFonts w:asciiTheme="minorBidi" w:hAnsiTheme="minorBidi" w:hint="cs"/>
+                <w:sz w:val="20"/>
+                <w:szCs w:val="20"/>
+                <w:rtl/>
+              </w:rPr>
+              <w:t>לו"ז ראשוני</w:t>
+            </w:r>
+          </w:p>
+        </w:tc>
+        <w:tc>
+          <w:tcPr>
+            <w:tcW w:w="3006" w:type="dxa"/>
+          </w:tcPr>
+          <w:p>
+            <w:pPr>
+              <w:bidi/>
+              <w:spacing w:line="276" w:lineRule="auto"/>
+              <w:rPr>
+                <w:rFonts w:asciiTheme="minorBidi" w:hAnsiTheme="minorBidi"/>
+                <w:sz w:val="20"/>
+                <w:szCs w:val="20"/>
+                <w:rtl/>
+              </w:rPr>
+            </w:pPr>
+            <w:r>
+              <w:rPr>
+                <w:rFonts w:asciiTheme="minorBidi" w:hAnsiTheme="minorBidi" w:hint="cs"/>
+                <w:sz w:val="20"/>
+                <w:szCs w:val="20"/>
+                <w:rtl/>
+              </w:rPr>
+              <w:t>לו"ז בפועל</w:t>
+            </w:r>
+          </w:p>
+        </w:tc>
+      </w:tr>
+      <w:tr>
+        <w:tc>
+          <w:tcPr>
+            <w:tcW w:w="3005" w:type="dxa"/>
+          </w:tcPr>
+          <w:p>
+            <w:pPr>
+              <w:bidi/>
+              <w:spacing w:line="276" w:lineRule="auto"/>
+              <w:rPr>
+                <w:rFonts w:asciiTheme="minorBidi" w:hAnsiTheme="minorBidi"/>
+                <w:sz w:val="20"/>
+                <w:szCs w:val="20"/>
+                <w:rtl/>
+              </w:rPr>
+            </w:pPr>
+            <w:r>
+              <w:rPr>
+                <w:rFonts w:asciiTheme="minorBidi" w:hAnsiTheme="minorBidi" w:hint="cs"/>
+                <w:b/>
+                <w:bCs/>
+                <w:sz w:val="20"/>
+                <w:szCs w:val="20"/>
+                <w:rtl/>
+              </w:rPr>
+              <w:t>השלב הפרה-התחלתי</w:t>
+            </w:r>
+          </w:p>
+        </w:tc>
+        <w:tc>
+          <w:tcPr>
+            <w:tcW w:w="3005" w:type="dxa"/>
+          </w:tcPr>
+          <w:p>
+            <w:pPr>
+              <w:bidi/>
+              <w:spacing w:line="276" w:lineRule="auto"/>
+              <w:rPr>
+                <w:rFonts w:asciiTheme="minorBidi" w:hAnsiTheme="minorBidi"/>
+                <w:sz w:val="20"/>
+                <w:szCs w:val="20"/>
+                <w:rtl/>
+              </w:rPr>
+            </w:pPr>
+            <w:r>
+              <w:rPr>
+                <w:rFonts w:asciiTheme="minorBidi" w:hAnsiTheme="minorBidi" w:hint="cs"/>
+                <w:sz w:val="20"/>
+                <w:szCs w:val="20"/>
+                <w:rtl/>
+              </w:rPr>
+              <w:t>1/3/25</w:t>
+            </w:r>
+          </w:p>
+        </w:tc>
+        <w:tc>
+          <w:tcPr>
+            <w:tcW w:w="3006" w:type="dxa"/>
+          </w:tcPr>
+          <w:p>
+            <w:pPr>
+              <w:bidi/>
+              <w:spacing w:line="276" w:lineRule="auto"/>
+              <w:rPr>
+                <w:rFonts w:asciiTheme="minorBidi" w:hAnsiTheme="minorBidi"/>
+                <w:sz w:val="20"/>
+                <w:szCs w:val="20"/>
+                <w:rtl/>
+              </w:rPr>
+            </w:pPr>
+            <w:r>
+              <w:rPr>
+                <w:rFonts w:asciiTheme="minorBidi" w:hAnsiTheme="minorBidi" w:hint="cs"/>
+                <w:sz w:val="20"/>
+                <w:szCs w:val="20"/>
+                <w:rtl/>
+              </w:rPr>
+              <w:t>16/3</w:t>
+            </w:r>
+          </w:p>
+        </w:tc>
+      </w:tr>
+      <w:tr>
+        <w:tc>
+          <w:tcPr>
+            <w:tcW w:w="3005" w:type="dxa"/>
+          </w:tcPr>
+          <w:p>
+            <w:pPr>
+              <w:bidi/>
+              <w:spacing w:line="276" w:lineRule="auto"/>
+              <w:rPr>
+                <w:rFonts w:asciiTheme="minorBidi" w:hAnsiTheme="minorBidi"/>
+                <w:sz w:val="20"/>
+                <w:szCs w:val="20"/>
+                <w:rtl/>
+              </w:rPr>
+            </w:pPr>
+            <w:r>
+              <w:rPr>
+                <w:rFonts w:asciiTheme="minorBidi" w:hAnsiTheme="minorBidi" w:hint="cs"/>
+                <w:b/>
+                <w:bCs/>
+                <w:sz w:val="20"/>
+                <w:szCs w:val="20"/>
+                <w:rtl/>
+              </w:rPr>
+              <w:t>השלב ההתחלתי</w:t>
+            </w:r>
+          </w:p>
+        </w:tc>
+        <w:tc>
+          <w:tcPr>
+            <w:tcW w:w="3005" w:type="dxa"/>
+          </w:tcPr>
+          <w:p>
+            <w:pPr>
+              <w:bidi/>
+              <w:spacing w:line="276" w:lineRule="auto"/>
+              <w:rPr>
+                <w:rFonts w:asciiTheme="minorBidi" w:hAnsiTheme="minorBidi"/>
+                <w:sz w:val="20"/>
+                <w:szCs w:val="20"/>
+                <w:rtl/>
+              </w:rPr>
+            </w:pPr>
+            <w:r>
+              <w:rPr>
+                <w:rFonts w:asciiTheme="minorBidi" w:hAnsiTheme="minorBidi" w:hint="cs"/>
+                <w:sz w:val="20"/>
+                <w:szCs w:val="20"/>
+                <w:rtl/>
+              </w:rPr>
+              <w:t>15/4/25</w:t>
+            </w:r>
+          </w:p>
+        </w:tc>
+        <w:tc>
+          <w:tcPr>
+            <w:tcW w:w="3006" w:type="dxa"/>
+          </w:tcPr>
+          <w:p>
+            <w:pPr>
+              <w:bidi/>
+              <w:spacing w:line="276" w:lineRule="auto"/>
+              <w:rPr>
+                <w:rFonts w:asciiTheme="minorBidi" w:hAnsiTheme="minorBidi"/>
+                <w:sz w:val="20"/>
+                <w:szCs w:val="20"/>
+                <w:rtl/>
+              </w:rPr>
+            </w:pPr>
+            <w:r>
+              <w:rPr>
+                <w:rFonts w:asciiTheme="minorBidi" w:hAnsiTheme="minorBidi" w:hint="cs"/>
+                <w:sz w:val="20"/>
+                <w:szCs w:val="20"/>
+                <w:rtl/>
+              </w:rPr>
+              <w:t>20/5 (ללא התמלול)</w:t>
+            </w:r>
+          </w:p>
+        </w:tc>
+      </w:tr>
+      <w:tr>
+        <w:tc>
+          <w:tcPr>
+            <w:tcW w:w="3005" w:type="dxa"/>
+          </w:tcPr>
+          <w:p>
+            <w:pPr>
+              <w:bidi/>
+              <w:spacing w:line="276" w:lineRule="auto"/>
+              <w:rPr>
+                <w:rFonts w:asciiTheme="minorBidi" w:hAnsiTheme="minorBidi"/>
+                <w:sz w:val="20"/>
+                <w:szCs w:val="20"/>
+                <w:rtl/>
+              </w:rPr>
+            </w:pPr>
+            <w:r>
+              <w:rPr>
+                <w:rFonts w:asciiTheme="minorBidi" w:hAnsiTheme="minorBidi" w:hint="cs"/>
+                <w:b/>
+                <w:bCs/>
+                <w:sz w:val="20"/>
+                <w:szCs w:val="20"/>
+                <w:rtl/>
+              </w:rPr>
+              <w:t>השלב הבסיסי</w:t>
+            </w:r>
+          </w:p>
+        </w:tc>
+        <w:tc>
+          <w:tcPr>
+            <w:tcW w:w="3005" w:type="dxa"/>
+          </w:tcPr>
+          <w:p>
+            <w:pPr>
+              <w:bidi/>
+              <w:spacing w:line="276" w:lineRule="auto"/>
+              <w:rPr>
+                <w:rFonts w:asciiTheme="minorBidi" w:hAnsiTheme="minorBidi"/>
+                <w:sz w:val="20"/>
+                <w:szCs w:val="20"/>
+                <w:rtl/>
+              </w:rPr>
+            </w:pPr>
+            <w:r>
+              <w:rPr>
+                <w:rFonts w:asciiTheme="minorBidi" w:hAnsiTheme="minorBidi" w:hint="cs"/>
+                <w:sz w:val="20"/>
+                <w:szCs w:val="20"/>
+                <w:rtl/>
+              </w:rPr>
+              <w:t>15/5/25</w:t>
+            </w:r>
+          </w:p>
+        </w:tc>
+        <w:tc>
+          <w:tcPr>
+            <w:tcW w:w="3006" w:type="dxa"/>
+          </w:tcPr>
+          <w:p>
+            <w:pPr>
+              <w:bidi/>
+              <w:spacing w:line="276" w:lineRule="auto"/>
+              <w:rPr>
+                <w:rFonts w:asciiTheme="minorBidi" w:hAnsiTheme="minorBidi"/>
+                <w:sz w:val="20"/>
+                <w:szCs w:val="20"/>
+                <w:rtl/>
+              </w:rPr>
+            </w:pPr>
+            <w:r>
+              <w:rPr>
+                <w:rFonts w:asciiTheme="minorBidi" w:hAnsiTheme="minorBidi" w:hint="cs"/>
+                <w:sz w:val="20"/>
+                <w:szCs w:val="20"/>
+                <w:rtl/>
+              </w:rPr>
+              <w:t>טרם</w:t>
+            </w:r>
+          </w:p>
+        </w:tc>
+      </w:tr>
+      <w:tr>
+        <w:tc>
+          <w:tcPr>
+            <w:tcW w:w="3005" w:type="dxa"/>
+          </w:tcPr>
+          <w:p>
+            <w:pPr>
+              <w:bidi/>
+              <w:spacing w:line="276" w:lineRule="auto"/>
+              <w:rPr>
+                <w:rFonts w:asciiTheme="minorBidi" w:hAnsiTheme="minorBidi"/>
+                <w:sz w:val="20"/>
+                <w:szCs w:val="20"/>
+                <w:rtl/>
+              </w:rPr>
+            </w:pPr>
+            <w:r>
+              <w:rPr>
+                <w:rFonts w:asciiTheme="minorBidi" w:hAnsiTheme="minorBidi" w:hint="cs"/>
+                <w:b/>
+                <w:bCs/>
+                <w:sz w:val="20"/>
+                <w:szCs w:val="20"/>
+                <w:rtl/>
+              </w:rPr>
+              <w:t>השלב המתקדם</w:t>
+            </w:r>
+          </w:p>
+        </w:tc>
+        <w:tc>
+          <w:tcPr>
+            <w:tcW w:w="3005" w:type="dxa"/>
+          </w:tcPr>
+          <w:p>
+            <w:pPr>
+              <w:bidi/>
+              <w:spacing w:line="276" w:lineRule="auto"/>
+              <w:rPr>
+                <w:rFonts w:asciiTheme="minorBidi" w:hAnsiTheme="minorBidi"/>
+                <w:sz w:val="20"/>
+                <w:szCs w:val="20"/>
+                <w:rtl/>
+              </w:rPr>
+            </w:pPr>
+            <w:r>
+              <w:rPr>
+                <w:rFonts w:asciiTheme="minorBidi" w:hAnsiTheme="minorBidi" w:hint="cs"/>
+                <w:sz w:val="20"/>
+                <w:szCs w:val="20"/>
+                <w:rtl/>
+              </w:rPr>
+              <w:t>31/5/25</w:t>
+            </w:r>
+          </w:p>
+        </w:tc>
+        <w:tc>
+          <w:tcPr>
+            <w:tcW w:w="3006" w:type="dxa"/>
+          </w:tcPr>
+          <w:p>
+            <w:pPr>
+              <w:bidi/>
+              <w:spacing w:line="276" w:lineRule="auto"/>
+              <w:rPr>
+                <w:rFonts w:asciiTheme="minorBidi" w:hAnsiTheme="minorBidi"/>
+                <w:sz w:val="20"/>
+                <w:szCs w:val="20"/>
+                <w:rtl/>
+              </w:rPr>
+            </w:pPr>
+            <w:r>
+              <w:rPr>
+                <w:rFonts w:asciiTheme="minorBidi" w:hAnsiTheme="minorBidi" w:hint="cs"/>
+                <w:sz w:val="20"/>
+                <w:szCs w:val="20"/>
+                <w:rtl/>
+              </w:rPr>
+              <w:t>טרם</w:t>
+            </w:r>
+          </w:p>
+        </w:tc>
+      </w:tr>
+      <w:tr>
+        <w:tc>
+          <w:tcPr>
+            <w:tcW w:w="3005" w:type="dxa"/>
+          </w:tcPr>
+          <w:p>
+            <w:pPr>
+              <w:bidi/>
+              <w:spacing w:line="276" w:lineRule="auto"/>
+              <w:rPr>
+                <w:rFonts w:asciiTheme="minorBidi" w:hAnsiTheme="minorBidi"/>
+                <w:sz w:val="20"/>
+                <w:szCs w:val="20"/>
+                <w:rtl/>
+              </w:rPr>
+            </w:pPr>
+            <w:r>
+              <w:rPr>
+                <w:rFonts w:asciiTheme="minorBidi" w:hAnsiTheme="minorBidi" w:hint="cs"/>
+                <w:b/>
+                <w:bCs/>
+                <w:sz w:val="20"/>
+                <w:szCs w:val="20"/>
+                <w:rtl/>
+              </w:rPr>
+              <w:t>השלב הסופי</w:t>
+            </w:r>
+          </w:p>
+        </w:tc>
+        <w:tc>
+          <w:tcPr>
+            <w:tcW w:w="3005" w:type="dxa"/>
+          </w:tcPr>
+          <w:p>
+            <w:pPr>
+              <w:bidi/>
+              <w:spacing w:line="276" w:lineRule="auto"/>
+              <w:rPr>
+                <w:rFonts w:asciiTheme="minorBidi" w:hAnsiTheme="minorBidi"/>
+                <w:sz w:val="20"/>
+                <w:szCs w:val="20"/>
+                <w:rtl/>
+              </w:rPr>
+            </w:pPr>
+            <w:r>
+              <w:rPr>
+                <w:rFonts w:asciiTheme="minorBidi" w:hAnsiTheme="minorBidi" w:hint="cs"/>
+                <w:sz w:val="20"/>
+                <w:szCs w:val="20"/>
+                <w:rtl/>
+              </w:rPr>
+              <w:t>3/6/25</w:t>
+            </w:r>
+          </w:p>
+        </w:tc>
+        <w:tc>
+          <w:tcPr>
+            <w:tcW w:w="3006" w:type="dxa"/>
+          </w:tcPr>
+          <w:p>
+            <w:pPr>
+              <w:bidi/>
+              <w:spacing w:line="276" w:lineRule="auto"/>
+              <w:rPr>
+                <w:rFonts w:asciiTheme="minorBidi" w:hAnsiTheme="minorBidi"/>
+                <w:sz w:val="20"/>
+                <w:szCs w:val="20"/>
+                <w:rtl/>
+              </w:rPr>
+            </w:pPr>
+            <w:r>
+              <w:rPr>
+                <w:rFonts w:asciiTheme="minorBidi" w:hAnsiTheme="minorBidi" w:hint="cs"/>
+                <w:sz w:val="20"/>
+                <w:szCs w:val="20"/>
+                <w:rtl/>
+              </w:rPr>
+              <w:t>טרם</w:t>
+            </w:r>
+          </w:p>
+        </w:tc>
+      </w:tr>
+    </w:tbl>
+    <w:p>
+      <w:pPr>
+        <w:bidi/>
+        <w:spacing w:line="276" w:lineRule="auto"/>
+        <w:ind w:left="360"/>
+        <w:rPr>
+          <w:rFonts w:asciiTheme="minorBidi" w:hAnsiTheme="minorBidi"/>
+          <w:sz w:val="20"/>
+          <w:szCs w:val="20"/>
         </w:rPr>
       </w:pPr>
     </w:p>
@@ -7676,7 +7338,6 @@
           <w:rFonts w:asciiTheme="minorBidi" w:hAnsiTheme="minorBidi"/>
           <w:sz w:val="20"/>
           <w:szCs w:val="20"/>
-          <w:u w:val="single"/>
           <w:rtl/>
         </w:rPr>
       </w:pPr>
@@ -7689,6 +7350,19 @@
           <w:rFonts w:asciiTheme="minorBidi" w:hAnsiTheme="minorBidi"/>
           <w:sz w:val="20"/>
           <w:szCs w:val="20"/>
+          <w:u w:val="single"/>
+          <w:rtl/>
+        </w:rPr>
+      </w:pPr>
+    </w:p>
+    <w:p>
+      <w:pPr>
+        <w:bidi/>
+        <w:spacing w:line="276" w:lineRule="auto"/>
+        <w:rPr>
+          <w:rFonts w:asciiTheme="minorBidi" w:hAnsiTheme="minorBidi"/>
+          <w:sz w:val="20"/>
+          <w:szCs w:val="20"/>
           <w:rtl/>
         </w:rPr>
       </w:pPr>
@@ -7700,7 +7374,6 @@
           <w:u w:val="single"/>
           <w:rtl/>
         </w:rPr>
-        <w:lastRenderedPageBreak/>
         <w:t>ניהול הסיכונים בפרויקט:</w:t>
       </w:r>
       <w:r>
@@ -7778,6 +7451,7 @@
                 <w:szCs w:val="20"/>
               </w:rPr>
             </w:pPr>
+            <w:bookmarkStart w:id="0" w:name="_Hlk199892571"/>
             <w:r>
               <w:rPr>
                 <w:rFonts w:asciiTheme="minorBidi" w:hAnsiTheme="minorBidi"/>
@@ -8532,6 +8206,7 @@
                 <w:szCs w:val="20"/>
                 <w:rtl/>
               </w:rPr>
+              <w:lastRenderedPageBreak/>
               <w:t>בדיקה אוטומטית של לכידת וידאו מכל המצלמות</w:t>
             </w:r>
             <w:r>
@@ -9736,6 +9411,7 @@
           </w:p>
         </w:tc>
       </w:tr>
+      <w:bookmarkEnd w:id="0"/>
     </w:tbl>
     <w:p>
       <w:pPr>
@@ -11167,7 +10843,7 @@
         <w:kern w:val="2"/>
         <w:sz w:val="24"/>
         <w:szCs w:val="24"/>
-        <w:lang w:eastAsia="en-US" w:bidi="he-IL"/>
+        <w:lang w:val="en-US" w:eastAsia="en-US" w:bidi="he-IL"/>
         <w14:ligatures w14:val="standardContextual"/>
       </w:rPr>
     </w:rPrDefault>
@@ -11565,7 +11241,6 @@
     <w:rPr>
       <w:sz w:val="22"/>
       <w:szCs w:val="22"/>
-      <w:lang w:val="en-US"/>
     </w:rPr>
   </w:style>
   <w:style w:type="paragraph" w:styleId="Heading1">
@@ -12084,6 +11759,25 @@
       <w:spacing w:val="5"/>
     </w:rPr>
   </w:style>
+  <w:style w:type="table" w:styleId="TableGrid">
+    <w:name w:val="Table Grid"/>
+    <w:basedOn w:val="TableNormal"/>
+    <w:uiPriority w:val="39"/>
+    <w:rsid w:val="00CD2326"/>
+    <w:pPr>
+      <w:spacing w:after="0" w:line="240" w:lineRule="auto"/>
+    </w:pPr>
+    <w:tblPr>
+      <w:tblBorders>
+        <w:top w:val="single" w:sz="4" w:space="0" w:color="auto"/>
+        <w:left w:val="single" w:sz="4" w:space="0" w:color="auto"/>
+        <w:bottom w:val="single" w:sz="4" w:space="0" w:color="auto"/>
+        <w:right w:val="single" w:sz="4" w:space="0" w:color="auto"/>
+        <w:insideH w:val="single" w:sz="4" w:space="0" w:color="auto"/>
+        <w:insideV w:val="single" w:sz="4" w:space="0" w:color="auto"/>
+      </w:tblBorders>
+    </w:tblPr>
+  </w:style>
 </w:styles>
 </file>
 

</xml_diff>